<commit_message>
Started running black box tests
</commit_message>
<xml_diff>
--- a/PackScheduler/project_docs/CSC216_L5_BBTP.docx
+++ b/PackScheduler/project_docs/CSC216_L5_BBTP.docx
@@ -466,11 +466,39 @@
             </w:tcMar>
           </w:tcPr>
           <w:p>
-            <w:pPr>
-              <w:pStyle w:val="normal0"/>
-              <w:widowControl w:val="0"/>
-              <w:spacing w:line="240" w:lineRule="auto"/>
-            </w:pPr>
+            <w:r>
+              <w:t>Passed!</w:t>
+            </w:r>
+          </w:p>
+          <w:p/>
+          <w:p>
+            <w:pPr>
+              <w:pStyle w:val="normal0"/>
+              <w:widowControl w:val="0"/>
+              <w:spacing w:line="240" w:lineRule="auto"/>
+            </w:pPr>
+            <w:r>
+              <w:t>Pop up with message “User doesn’t exist.”</w:t>
+            </w:r>
+          </w:p>
+          <w:p>
+            <w:pPr>
+              <w:pStyle w:val="normal0"/>
+              <w:widowControl w:val="0"/>
+              <w:spacing w:line="240" w:lineRule="auto"/>
+            </w:pPr>
+          </w:p>
+          <w:p>
+            <w:pPr>
+              <w:pStyle w:val="normal0"/>
+              <w:widowControl w:val="0"/>
+              <w:spacing w:line="240" w:lineRule="auto"/>
+            </w:pPr>
+          </w:p>
+          <w:p>
+            <w:r>
+              <w:t>User ID and password text fields are cleared.</w:t>
+            </w:r>
           </w:p>
         </w:tc>
       </w:tr>
@@ -663,6 +691,27 @@
               <w:widowControl w:val="0"/>
               <w:spacing w:line="240" w:lineRule="auto"/>
             </w:pPr>
+            <w:r>
+              <w:lastRenderedPageBreak/>
+              <w:t>Passed!</w:t>
+            </w:r>
+          </w:p>
+          <w:p>
+            <w:pPr>
+              <w:pStyle w:val="normal0"/>
+              <w:widowControl w:val="0"/>
+              <w:spacing w:line="240" w:lineRule="auto"/>
+            </w:pPr>
+          </w:p>
+          <w:p>
+            <w:pPr>
+              <w:pStyle w:val="normal0"/>
+              <w:widowControl w:val="0"/>
+              <w:spacing w:line="240" w:lineRule="auto"/>
+            </w:pPr>
+            <w:r>
+              <w:t>View switches to Registrar panel with Student Directory functionality displayed</w:t>
+            </w:r>
           </w:p>
         </w:tc>
       </w:tr>
@@ -848,6 +897,26 @@
               <w:widowControl w:val="0"/>
               <w:spacing w:line="240" w:lineRule="auto"/>
             </w:pPr>
+            <w:r>
+              <w:t>Passed!</w:t>
+            </w:r>
+          </w:p>
+          <w:p>
+            <w:pPr>
+              <w:pStyle w:val="normal0"/>
+              <w:widowControl w:val="0"/>
+              <w:spacing w:line="240" w:lineRule="auto"/>
+            </w:pPr>
+          </w:p>
+          <w:p>
+            <w:pPr>
+              <w:pStyle w:val="normal0"/>
+              <w:widowControl w:val="0"/>
+              <w:spacing w:line="240" w:lineRule="auto"/>
+            </w:pPr>
+            <w:r>
+              <w:t>10 students are listed in alphabetical order by last name.  The list starts with Demetrius Austin and ends with Griffith Stone.</w:t>
+            </w:r>
           </w:p>
         </w:tc>
       </w:tr>
@@ -1229,6 +1298,26 @@
               <w:widowControl w:val="0"/>
               <w:spacing w:line="240" w:lineRule="auto"/>
             </w:pPr>
+            <w:r>
+              <w:t>Passed!</w:t>
+            </w:r>
+          </w:p>
+          <w:p>
+            <w:pPr>
+              <w:pStyle w:val="normal0"/>
+              <w:widowControl w:val="0"/>
+              <w:spacing w:line="240" w:lineRule="auto"/>
+            </w:pPr>
+          </w:p>
+          <w:p>
+            <w:pPr>
+              <w:pStyle w:val="normal0"/>
+              <w:widowControl w:val="0"/>
+              <w:spacing w:line="240" w:lineRule="auto"/>
+            </w:pPr>
+            <w:r>
+              <w:t>Error Message: Invalid first name</w:t>
+            </w:r>
           </w:p>
         </w:tc>
       </w:tr>
@@ -1621,6 +1710,34 @@
               <w:widowControl w:val="0"/>
               <w:spacing w:line="240" w:lineRule="auto"/>
             </w:pPr>
+            <w:r>
+              <w:lastRenderedPageBreak/>
+              <w:t>Passed!</w:t>
+            </w:r>
+          </w:p>
+          <w:p>
+            <w:pPr>
+              <w:pStyle w:val="normal0"/>
+              <w:widowControl w:val="0"/>
+              <w:spacing w:line="240" w:lineRule="auto"/>
+            </w:pPr>
+          </w:p>
+          <w:p>
+            <w:pPr>
+              <w:pStyle w:val="normal0"/>
+              <w:widowControl w:val="0"/>
+              <w:spacing w:line="240" w:lineRule="auto"/>
+            </w:pPr>
+            <w:r>
+              <w:t>Error Message: Invalid last name</w:t>
+            </w:r>
+          </w:p>
+          <w:p>
+            <w:pPr>
+              <w:pStyle w:val="normal0"/>
+              <w:widowControl w:val="0"/>
+              <w:spacing w:line="240" w:lineRule="auto"/>
+            </w:pPr>
           </w:p>
         </w:tc>
       </w:tr>
@@ -2008,6 +2125,33 @@
               <w:widowControl w:val="0"/>
               <w:spacing w:line="240" w:lineRule="auto"/>
             </w:pPr>
+            <w:r>
+              <w:t>Passed!</w:t>
+            </w:r>
+          </w:p>
+          <w:p>
+            <w:pPr>
+              <w:pStyle w:val="normal0"/>
+              <w:widowControl w:val="0"/>
+              <w:spacing w:line="240" w:lineRule="auto"/>
+            </w:pPr>
+          </w:p>
+          <w:p>
+            <w:pPr>
+              <w:pStyle w:val="normal0"/>
+              <w:widowControl w:val="0"/>
+              <w:spacing w:line="240" w:lineRule="auto"/>
+            </w:pPr>
+            <w:r>
+              <w:t>Error Message: Invalid id</w:t>
+            </w:r>
+          </w:p>
+          <w:p>
+            <w:pPr>
+              <w:pStyle w:val="normal0"/>
+              <w:widowControl w:val="0"/>
+              <w:spacing w:line="240" w:lineRule="auto"/>
+            </w:pPr>
           </w:p>
         </w:tc>
       </w:tr>
@@ -2397,6 +2541,34 @@
               <w:widowControl w:val="0"/>
               <w:spacing w:line="240" w:lineRule="auto"/>
             </w:pPr>
+            <w:r>
+              <w:lastRenderedPageBreak/>
+              <w:t>Passed!</w:t>
+            </w:r>
+          </w:p>
+          <w:p>
+            <w:pPr>
+              <w:pStyle w:val="normal0"/>
+              <w:widowControl w:val="0"/>
+              <w:spacing w:line="240" w:lineRule="auto"/>
+            </w:pPr>
+          </w:p>
+          <w:p>
+            <w:pPr>
+              <w:pStyle w:val="normal0"/>
+              <w:widowControl w:val="0"/>
+              <w:spacing w:line="240" w:lineRule="auto"/>
+            </w:pPr>
+            <w:r>
+              <w:t>Error Message: Invalid email</w:t>
+            </w:r>
+          </w:p>
+          <w:p>
+            <w:pPr>
+              <w:pStyle w:val="normal0"/>
+              <w:widowControl w:val="0"/>
+              <w:spacing w:line="240" w:lineRule="auto"/>
+            </w:pPr>
           </w:p>
         </w:tc>
       </w:tr>
@@ -2797,6 +2969,33 @@
               <w:widowControl w:val="0"/>
               <w:spacing w:line="240" w:lineRule="auto"/>
             </w:pPr>
+            <w:r>
+              <w:t>Passed!</w:t>
+            </w:r>
+          </w:p>
+          <w:p>
+            <w:pPr>
+              <w:pStyle w:val="normal0"/>
+              <w:widowControl w:val="0"/>
+              <w:spacing w:line="240" w:lineRule="auto"/>
+            </w:pPr>
+          </w:p>
+          <w:p>
+            <w:pPr>
+              <w:pStyle w:val="normal0"/>
+              <w:widowControl w:val="0"/>
+              <w:spacing w:line="240" w:lineRule="auto"/>
+            </w:pPr>
+            <w:r>
+              <w:t>Error Message: Invalid email</w:t>
+            </w:r>
+          </w:p>
+          <w:p>
+            <w:pPr>
+              <w:pStyle w:val="normal0"/>
+              <w:widowControl w:val="0"/>
+              <w:spacing w:line="240" w:lineRule="auto"/>
+            </w:pPr>
           </w:p>
         </w:tc>
       </w:tr>
@@ -3192,6 +3391,34 @@
               <w:widowControl w:val="0"/>
               <w:spacing w:line="240" w:lineRule="auto"/>
             </w:pPr>
+            <w:r>
+              <w:lastRenderedPageBreak/>
+              <w:t>Passed!</w:t>
+            </w:r>
+          </w:p>
+          <w:p>
+            <w:pPr>
+              <w:pStyle w:val="normal0"/>
+              <w:widowControl w:val="0"/>
+              <w:spacing w:line="240" w:lineRule="auto"/>
+            </w:pPr>
+          </w:p>
+          <w:p>
+            <w:pPr>
+              <w:pStyle w:val="normal0"/>
+              <w:widowControl w:val="0"/>
+              <w:spacing w:line="240" w:lineRule="auto"/>
+            </w:pPr>
+            <w:r>
+              <w:t>Error Message: Passwords do not match</w:t>
+            </w:r>
+          </w:p>
+          <w:p>
+            <w:pPr>
+              <w:pStyle w:val="normal0"/>
+              <w:widowControl w:val="0"/>
+              <w:spacing w:line="240" w:lineRule="auto"/>
+            </w:pPr>
           </w:p>
         </w:tc>
       </w:tr>
@@ -3587,6 +3814,33 @@
               <w:widowControl w:val="0"/>
               <w:spacing w:line="240" w:lineRule="auto"/>
             </w:pPr>
+            <w:r>
+              <w:t>Passed!</w:t>
+            </w:r>
+          </w:p>
+          <w:p>
+            <w:pPr>
+              <w:pStyle w:val="normal0"/>
+              <w:widowControl w:val="0"/>
+              <w:spacing w:line="240" w:lineRule="auto"/>
+            </w:pPr>
+          </w:p>
+          <w:p>
+            <w:pPr>
+              <w:pStyle w:val="normal0"/>
+              <w:widowControl w:val="0"/>
+              <w:spacing w:line="240" w:lineRule="auto"/>
+            </w:pPr>
+            <w:r>
+              <w:t>Error Message: Invalid max credits</w:t>
+            </w:r>
+          </w:p>
+          <w:p>
+            <w:pPr>
+              <w:pStyle w:val="normal0"/>
+              <w:widowControl w:val="0"/>
+              <w:spacing w:line="240" w:lineRule="auto"/>
+            </w:pPr>
           </w:p>
         </w:tc>
       </w:tr>
@@ -3981,6 +4235,33 @@
               <w:widowControl w:val="0"/>
               <w:spacing w:line="240" w:lineRule="auto"/>
             </w:pPr>
+            <w:r>
+              <w:t>Passed!</w:t>
+            </w:r>
+          </w:p>
+          <w:p>
+            <w:pPr>
+              <w:pStyle w:val="normal0"/>
+              <w:widowControl w:val="0"/>
+              <w:spacing w:line="240" w:lineRule="auto"/>
+            </w:pPr>
+          </w:p>
+          <w:p>
+            <w:pPr>
+              <w:pStyle w:val="normal0"/>
+              <w:widowControl w:val="0"/>
+              <w:spacing w:line="240" w:lineRule="auto"/>
+            </w:pPr>
+            <w:r>
+              <w:t>Error Message: Invalid max credits</w:t>
+            </w:r>
+          </w:p>
+          <w:p>
+            <w:pPr>
+              <w:pStyle w:val="normal0"/>
+              <w:widowControl w:val="0"/>
+              <w:spacing w:line="240" w:lineRule="auto"/>
+            </w:pPr>
           </w:p>
         </w:tc>
       </w:tr>
@@ -4373,6 +4654,28 @@
               <w:widowControl w:val="0"/>
               <w:spacing w:line="240" w:lineRule="auto"/>
             </w:pPr>
+            <w:r>
+              <w:lastRenderedPageBreak/>
+              <w:t>Passed!</w:t>
+            </w:r>
+          </w:p>
+          <w:p>
+            <w:pPr>
+              <w:pStyle w:val="normal0"/>
+              <w:widowControl w:val="0"/>
+              <w:spacing w:line="240" w:lineRule="auto"/>
+            </w:pPr>
+          </w:p>
+          <w:p>
+            <w:pPr>
+              <w:pStyle w:val="normal0"/>
+              <w:widowControl w:val="0"/>
+              <w:spacing w:line="240" w:lineRule="auto"/>
+            </w:pPr>
+            <w:r>
+              <w:lastRenderedPageBreak/>
+              <w:t>Patience Wilkins is added to the Student Directory and is the last student in the list.</w:t>
+            </w:r>
           </w:p>
         </w:tc>
       </w:tr>
@@ -4768,6 +5071,31 @@
               <w:widowControl w:val="0"/>
               <w:spacing w:line="240" w:lineRule="auto"/>
             </w:pPr>
+            <w:r>
+              <w:t>Passed!</w:t>
+            </w:r>
+          </w:p>
+          <w:p>
+            <w:pPr>
+              <w:pStyle w:val="normal0"/>
+              <w:widowControl w:val="0"/>
+              <w:spacing w:line="240" w:lineRule="auto"/>
+            </w:pPr>
+          </w:p>
+          <w:p>
+            <w:pPr>
+              <w:pStyle w:val="normal0"/>
+              <w:widowControl w:val="0"/>
+              <w:spacing w:line="240" w:lineRule="auto"/>
+            </w:pPr>
+            <w:proofErr w:type="spellStart"/>
+            <w:r>
+              <w:t>Rylee</w:t>
+            </w:r>
+            <w:proofErr w:type="spellEnd"/>
+            <w:r>
+              <w:t xml:space="preserve"> Puckett is added to the Student Directory between Dylan Nolan and Cassandra Schwartz</w:t>
+            </w:r>
           </w:p>
         </w:tc>
       </w:tr>
@@ -5159,6 +5487,27 @@
               <w:widowControl w:val="0"/>
               <w:spacing w:line="240" w:lineRule="auto"/>
             </w:pPr>
+            <w:r>
+              <w:lastRenderedPageBreak/>
+              <w:t>Passed!</w:t>
+            </w:r>
+          </w:p>
+          <w:p>
+            <w:pPr>
+              <w:pStyle w:val="normal0"/>
+              <w:widowControl w:val="0"/>
+              <w:spacing w:line="240" w:lineRule="auto"/>
+            </w:pPr>
+          </w:p>
+          <w:p>
+            <w:pPr>
+              <w:pStyle w:val="normal0"/>
+              <w:widowControl w:val="0"/>
+              <w:spacing w:line="240" w:lineRule="auto"/>
+            </w:pPr>
+            <w:r>
+              <w:t>Melvin Acevedo is added to the Student Directory and is the first student in the list.</w:t>
+            </w:r>
           </w:p>
         </w:tc>
       </w:tr>
@@ -5295,6 +5644,26 @@
               <w:widowControl w:val="0"/>
               <w:spacing w:line="240" w:lineRule="auto"/>
             </w:pPr>
+            <w:r>
+              <w:t>Passed!</w:t>
+            </w:r>
+          </w:p>
+          <w:p>
+            <w:pPr>
+              <w:pStyle w:val="normal0"/>
+              <w:widowControl w:val="0"/>
+              <w:spacing w:line="240" w:lineRule="auto"/>
+            </w:pPr>
+          </w:p>
+          <w:p>
+            <w:pPr>
+              <w:pStyle w:val="normal0"/>
+              <w:widowControl w:val="0"/>
+              <w:spacing w:line="240" w:lineRule="auto"/>
+            </w:pPr>
+            <w:r>
+              <w:t>Error Message: No student selected</w:t>
+            </w:r>
           </w:p>
         </w:tc>
       </w:tr>
@@ -5482,6 +5851,41 @@
               <w:widowControl w:val="0"/>
               <w:spacing w:line="240" w:lineRule="auto"/>
             </w:pPr>
+            <w:r>
+              <w:t>Passed!</w:t>
+            </w:r>
+          </w:p>
+          <w:p>
+            <w:pPr>
+              <w:pStyle w:val="normal0"/>
+              <w:widowControl w:val="0"/>
+              <w:spacing w:line="240" w:lineRule="auto"/>
+            </w:pPr>
+          </w:p>
+          <w:p>
+            <w:pPr>
+              <w:pStyle w:val="normal0"/>
+              <w:widowControl w:val="0"/>
+              <w:spacing w:line="240" w:lineRule="auto"/>
+            </w:pPr>
+            <w:r>
+              <w:t xml:space="preserve">Shannon Hansen is removed.  </w:t>
+            </w:r>
+            <w:proofErr w:type="spellStart"/>
+            <w:r>
+              <w:t>Athea</w:t>
+            </w:r>
+            <w:proofErr w:type="spellEnd"/>
+            <w:r>
+              <w:t xml:space="preserve"> Hicks follows Emerald Frost in the list</w:t>
+            </w:r>
+          </w:p>
+          <w:p>
+            <w:pPr>
+              <w:pStyle w:val="normal0"/>
+              <w:widowControl w:val="0"/>
+              <w:spacing w:line="240" w:lineRule="auto"/>
+            </w:pPr>
           </w:p>
         </w:tc>
       </w:tr>
@@ -5654,6 +6058,26 @@
               <w:widowControl w:val="0"/>
               <w:spacing w:line="240" w:lineRule="auto"/>
             </w:pPr>
+            <w:r>
+              <w:t>Passed!</w:t>
+            </w:r>
+          </w:p>
+          <w:p>
+            <w:pPr>
+              <w:pStyle w:val="normal0"/>
+              <w:widowControl w:val="0"/>
+              <w:spacing w:line="240" w:lineRule="auto"/>
+            </w:pPr>
+          </w:p>
+          <w:p>
+            <w:pPr>
+              <w:pStyle w:val="normal0"/>
+              <w:widowControl w:val="0"/>
+              <w:spacing w:line="240" w:lineRule="auto"/>
+            </w:pPr>
+            <w:r>
+              <w:t>Melvin Acevedo is removed.  Demetrius Austin is front of the directory</w:t>
+            </w:r>
           </w:p>
         </w:tc>
       </w:tr>
@@ -5827,6 +6251,26 @@
               <w:widowControl w:val="0"/>
               <w:spacing w:line="240" w:lineRule="auto"/>
             </w:pPr>
+            <w:r>
+              <w:t>Passed!</w:t>
+            </w:r>
+          </w:p>
+          <w:p>
+            <w:pPr>
+              <w:pStyle w:val="normal0"/>
+              <w:widowControl w:val="0"/>
+              <w:spacing w:line="240" w:lineRule="auto"/>
+            </w:pPr>
+          </w:p>
+          <w:p>
+            <w:pPr>
+              <w:pStyle w:val="normal0"/>
+              <w:widowControl w:val="0"/>
+              <w:spacing w:line="240" w:lineRule="auto"/>
+            </w:pPr>
+            <w:r>
+              <w:t>Patience Wilkins is removed.  Griffith Stone is last in the  directory</w:t>
+            </w:r>
           </w:p>
         </w:tc>
       </w:tr>
@@ -6101,6 +6545,27 @@
               <w:widowControl w:val="0"/>
               <w:spacing w:line="240" w:lineRule="auto"/>
             </w:pPr>
+            <w:r>
+              <w:lastRenderedPageBreak/>
+              <w:t>Passed!</w:t>
+            </w:r>
+          </w:p>
+          <w:p>
+            <w:pPr>
+              <w:pStyle w:val="normal0"/>
+              <w:widowControl w:val="0"/>
+              <w:spacing w:line="240" w:lineRule="auto"/>
+            </w:pPr>
+          </w:p>
+          <w:p>
+            <w:pPr>
+              <w:pStyle w:val="normal0"/>
+              <w:widowControl w:val="0"/>
+              <w:spacing w:line="240" w:lineRule="auto"/>
+            </w:pPr>
+            <w:r>
+              <w:t>Contents match the expected contents.</w:t>
+            </w:r>
           </w:p>
         </w:tc>
       </w:tr>
@@ -6248,6 +6713,26 @@
               <w:widowControl w:val="0"/>
               <w:spacing w:line="240" w:lineRule="auto"/>
             </w:pPr>
+            <w:r>
+              <w:t>Passed!</w:t>
+            </w:r>
+          </w:p>
+          <w:p>
+            <w:pPr>
+              <w:pStyle w:val="normal0"/>
+              <w:widowControl w:val="0"/>
+              <w:spacing w:line="240" w:lineRule="auto"/>
+            </w:pPr>
+          </w:p>
+          <w:p>
+            <w:pPr>
+              <w:pStyle w:val="normal0"/>
+              <w:widowControl w:val="0"/>
+              <w:spacing w:line="240" w:lineRule="auto"/>
+            </w:pPr>
+            <w:r>
+              <w:t>An empty student directory is shown.</w:t>
+            </w:r>
           </w:p>
         </w:tc>
       </w:tr>
@@ -6640,6 +7125,27 @@
               <w:widowControl w:val="0"/>
               <w:spacing w:line="240" w:lineRule="auto"/>
             </w:pPr>
+            <w:r>
+              <w:lastRenderedPageBreak/>
+              <w:t>Passed!</w:t>
+            </w:r>
+          </w:p>
+          <w:p>
+            <w:pPr>
+              <w:pStyle w:val="normal0"/>
+              <w:widowControl w:val="0"/>
+              <w:spacing w:line="240" w:lineRule="auto"/>
+            </w:pPr>
+          </w:p>
+          <w:p>
+            <w:pPr>
+              <w:pStyle w:val="normal0"/>
+              <w:widowControl w:val="0"/>
+              <w:spacing w:line="240" w:lineRule="auto"/>
+            </w:pPr>
+            <w:r>
+              <w:t>Patience Wilkins is added to the Student Directory and is the only student in the list.</w:t>
+            </w:r>
           </w:p>
         </w:tc>
       </w:tr>
@@ -6776,6 +7282,26 @@
               <w:widowControl w:val="0"/>
               <w:spacing w:line="240" w:lineRule="auto"/>
             </w:pPr>
+            <w:r>
+              <w:t>Passed!</w:t>
+            </w:r>
+          </w:p>
+          <w:p>
+            <w:pPr>
+              <w:pStyle w:val="normal0"/>
+              <w:widowControl w:val="0"/>
+              <w:spacing w:line="240" w:lineRule="auto"/>
+            </w:pPr>
+          </w:p>
+          <w:p>
+            <w:pPr>
+              <w:pStyle w:val="normal0"/>
+              <w:widowControl w:val="0"/>
+              <w:spacing w:line="240" w:lineRule="auto"/>
+            </w:pPr>
+            <w:r>
+              <w:t>Course Catalog functionality displayed</w:t>
+            </w:r>
           </w:p>
         </w:tc>
       </w:tr>
@@ -6960,6 +7486,26 @@
               <w:widowControl w:val="0"/>
               <w:spacing w:line="240" w:lineRule="auto"/>
             </w:pPr>
+            <w:r>
+              <w:t>Passed!</w:t>
+            </w:r>
+          </w:p>
+          <w:p>
+            <w:pPr>
+              <w:pStyle w:val="normal0"/>
+              <w:widowControl w:val="0"/>
+              <w:spacing w:line="240" w:lineRule="auto"/>
+            </w:pPr>
+          </w:p>
+          <w:p>
+            <w:pPr>
+              <w:pStyle w:val="normal0"/>
+              <w:widowControl w:val="0"/>
+              <w:spacing w:line="240" w:lineRule="auto"/>
+            </w:pPr>
+            <w:r>
+              <w:t>8 courses are listed starting with CSC116-001 and ending with CSC230-001</w:t>
+            </w:r>
           </w:p>
         </w:tc>
       </w:tr>
@@ -6981,6 +7527,9 @@
               <w:spacing w:line="240" w:lineRule="auto"/>
             </w:pPr>
             <w:r>
+              <w:rPr>
+                <w:highlight w:val="yellow"/>
+              </w:rPr>
               <w:t>T24: Add Invalid Course - no name</w:t>
             </w:r>
           </w:p>
@@ -7375,6 +7924,26 @@
               <w:widowControl w:val="0"/>
               <w:spacing w:line="240" w:lineRule="auto"/>
             </w:pPr>
+            <w:r>
+              <w:t>Passed!</w:t>
+            </w:r>
+          </w:p>
+          <w:p>
+            <w:pPr>
+              <w:pStyle w:val="normal0"/>
+              <w:widowControl w:val="0"/>
+              <w:spacing w:line="240" w:lineRule="auto"/>
+            </w:pPr>
+          </w:p>
+          <w:p>
+            <w:pPr>
+              <w:pStyle w:val="normal0"/>
+              <w:widowControl w:val="0"/>
+              <w:spacing w:line="240" w:lineRule="auto"/>
+            </w:pPr>
+            <w:r>
+              <w:t>Error Message: Invalid name</w:t>
+            </w:r>
           </w:p>
         </w:tc>
       </w:tr>
@@ -7813,6 +8382,17 @@
               <w:widowControl w:val="0"/>
               <w:spacing w:line="240" w:lineRule="auto"/>
             </w:pPr>
+            <w:r>
+              <w:lastRenderedPageBreak/>
+              <w:t>Passed!</w:t>
+            </w:r>
+          </w:p>
+          <w:p>
+            <w:pPr>
+              <w:pStyle w:val="normal0"/>
+              <w:widowControl w:val="0"/>
+              <w:spacing w:line="240" w:lineRule="auto"/>
+            </w:pPr>
           </w:p>
         </w:tc>
       </w:tr>
@@ -9522,8 +10102,14 @@
               <w:pStyle w:val="normal0"/>
               <w:widowControl w:val="0"/>
               <w:spacing w:line="240" w:lineRule="auto"/>
-            </w:pPr>
-            <w:r>
+              <w:rPr>
+                <w:highlight w:val="yellow"/>
+              </w:rPr>
+            </w:pPr>
+            <w:r>
+              <w:rPr>
+                <w:highlight w:val="yellow"/>
+              </w:rPr>
               <w:lastRenderedPageBreak/>
               <w:t>T30: Add Invalid Course - end time after start time</w:t>
             </w:r>
@@ -9944,11 +10530,20 @@
               <w:pStyle w:val="normal0"/>
               <w:widowControl w:val="0"/>
               <w:spacing w:line="240" w:lineRule="auto"/>
-            </w:pPr>
-            <w:r>
+              <w:rPr>
+                <w:highlight w:val="yellow"/>
+              </w:rPr>
+            </w:pPr>
+            <w:r>
+              <w:rPr>
+                <w:highlight w:val="yellow"/>
+              </w:rPr>
               <w:t xml:space="preserve">T31: Add Invalid </w:t>
             </w:r>
             <w:r>
+              <w:rPr>
+                <w:highlight w:val="yellow"/>
+              </w:rPr>
               <w:lastRenderedPageBreak/>
               <w:t>Course - no meeting days</w:t>
             </w:r>
@@ -10770,6 +11365,26 @@
               <w:widowControl w:val="0"/>
               <w:spacing w:line="240" w:lineRule="auto"/>
             </w:pPr>
+            <w:r>
+              <w:t>Passed!</w:t>
+            </w:r>
+          </w:p>
+          <w:p>
+            <w:pPr>
+              <w:pStyle w:val="normal0"/>
+              <w:widowControl w:val="0"/>
+              <w:spacing w:line="240" w:lineRule="auto"/>
+            </w:pPr>
+          </w:p>
+          <w:p>
+            <w:pPr>
+              <w:pStyle w:val="normal0"/>
+              <w:widowControl w:val="0"/>
+              <w:spacing w:line="240" w:lineRule="auto"/>
+            </w:pPr>
+            <w:r>
+              <w:t>CSC236-001 is added to the list at the end following CSC230-001</w:t>
+            </w:r>
           </w:p>
         </w:tc>
       </w:tr>
@@ -11198,6 +11813,28 @@
               <w:widowControl w:val="0"/>
               <w:spacing w:line="240" w:lineRule="auto"/>
             </w:pPr>
+            <w:r>
+              <w:lastRenderedPageBreak/>
+              <w:t>Passed!</w:t>
+            </w:r>
+          </w:p>
+          <w:p>
+            <w:pPr>
+              <w:pStyle w:val="normal0"/>
+              <w:widowControl w:val="0"/>
+              <w:spacing w:line="240" w:lineRule="auto"/>
+            </w:pPr>
+          </w:p>
+          <w:p>
+            <w:pPr>
+              <w:pStyle w:val="normal0"/>
+              <w:widowControl w:val="0"/>
+              <w:spacing w:line="240" w:lineRule="auto"/>
+            </w:pPr>
+            <w:r>
+              <w:lastRenderedPageBreak/>
+              <w:t>CSC113-001 is added to the list at the front and is followed by CSC116-001.</w:t>
+            </w:r>
           </w:p>
         </w:tc>
       </w:tr>
@@ -11623,6 +12260,26 @@
               <w:widowControl w:val="0"/>
               <w:spacing w:line="240" w:lineRule="auto"/>
             </w:pPr>
+            <w:r>
+              <w:t>Passed!</w:t>
+            </w:r>
+          </w:p>
+          <w:p>
+            <w:pPr>
+              <w:pStyle w:val="normal0"/>
+              <w:widowControl w:val="0"/>
+              <w:spacing w:line="240" w:lineRule="auto"/>
+            </w:pPr>
+          </w:p>
+          <w:p>
+            <w:pPr>
+              <w:pStyle w:val="normal0"/>
+              <w:widowControl w:val="0"/>
+              <w:spacing w:line="240" w:lineRule="auto"/>
+            </w:pPr>
+            <w:r>
+              <w:t>CSC116-006 is added to the list between CSC116-003 and CSC216-001.</w:t>
+            </w:r>
           </w:p>
         </w:tc>
       </w:tr>
@@ -11763,6 +12420,28 @@
               <w:widowControl w:val="0"/>
               <w:spacing w:line="240" w:lineRule="auto"/>
             </w:pPr>
+            <w:r>
+              <w:lastRenderedPageBreak/>
+              <w:t>Passed!</w:t>
+            </w:r>
+          </w:p>
+          <w:p>
+            <w:pPr>
+              <w:pStyle w:val="normal0"/>
+              <w:widowControl w:val="0"/>
+              <w:spacing w:line="240" w:lineRule="auto"/>
+            </w:pPr>
+          </w:p>
+          <w:p>
+            <w:pPr>
+              <w:pStyle w:val="normal0"/>
+              <w:widowControl w:val="0"/>
+              <w:spacing w:line="240" w:lineRule="auto"/>
+            </w:pPr>
+            <w:r>
+              <w:lastRenderedPageBreak/>
+              <w:t>Error Message: No course selected</w:t>
+            </w:r>
           </w:p>
         </w:tc>
       </w:tr>
@@ -11939,6 +12618,26 @@
               <w:widowControl w:val="0"/>
               <w:spacing w:line="240" w:lineRule="auto"/>
             </w:pPr>
+            <w:r>
+              <w:t>Passed!</w:t>
+            </w:r>
+          </w:p>
+          <w:p>
+            <w:pPr>
+              <w:pStyle w:val="normal0"/>
+              <w:widowControl w:val="0"/>
+              <w:spacing w:line="240" w:lineRule="auto"/>
+            </w:pPr>
+          </w:p>
+          <w:p>
+            <w:pPr>
+              <w:pStyle w:val="normal0"/>
+              <w:widowControl w:val="0"/>
+              <w:spacing w:line="240" w:lineRule="auto"/>
+            </w:pPr>
+            <w:r>
+              <w:t>CSC216-001 is removed.  CSC116-006 is followed by CSC216-002.</w:t>
+            </w:r>
           </w:p>
         </w:tc>
       </w:tr>
@@ -12111,6 +12810,26 @@
               <w:widowControl w:val="0"/>
               <w:spacing w:line="240" w:lineRule="auto"/>
             </w:pPr>
+            <w:r>
+              <w:t>Passed!</w:t>
+            </w:r>
+          </w:p>
+          <w:p>
+            <w:pPr>
+              <w:pStyle w:val="normal0"/>
+              <w:widowControl w:val="0"/>
+              <w:spacing w:line="240" w:lineRule="auto"/>
+            </w:pPr>
+          </w:p>
+          <w:p>
+            <w:pPr>
+              <w:pStyle w:val="normal0"/>
+              <w:widowControl w:val="0"/>
+              <w:spacing w:line="240" w:lineRule="auto"/>
+            </w:pPr>
+            <w:r>
+              <w:t>CSC113-001 is removed.  CSC116-001 is the first course in the catalog</w:t>
+            </w:r>
           </w:p>
         </w:tc>
       </w:tr>
@@ -12293,6 +13012,36 @@
               <w:widowControl w:val="0"/>
               <w:spacing w:line="240" w:lineRule="auto"/>
             </w:pPr>
+            <w:r>
+              <w:t>Passed!</w:t>
+            </w:r>
+          </w:p>
+          <w:p>
+            <w:pPr>
+              <w:pStyle w:val="normal0"/>
+              <w:widowControl w:val="0"/>
+              <w:spacing w:line="240" w:lineRule="auto"/>
+            </w:pPr>
+          </w:p>
+          <w:p>
+            <w:pPr>
+              <w:pStyle w:val="normal0"/>
+              <w:widowControl w:val="0"/>
+              <w:spacing w:line="240" w:lineRule="auto"/>
+            </w:pPr>
+            <w:r>
+              <w:t>CSC236-001 is removed.</w:t>
+            </w:r>
+          </w:p>
+          <w:p>
+            <w:pPr>
+              <w:pStyle w:val="normal0"/>
+              <w:widowControl w:val="0"/>
+              <w:spacing w:line="240" w:lineRule="auto"/>
+            </w:pPr>
+            <w:r>
+              <w:t>CSC230-001 is the last course in the catalog</w:t>
+            </w:r>
           </w:p>
         </w:tc>
       </w:tr>
@@ -12549,6 +13298,27 @@
               <w:widowControl w:val="0"/>
               <w:spacing w:line="240" w:lineRule="auto"/>
             </w:pPr>
+            <w:r>
+              <w:lastRenderedPageBreak/>
+              <w:t>Passed!</w:t>
+            </w:r>
+          </w:p>
+          <w:p>
+            <w:pPr>
+              <w:pStyle w:val="normal0"/>
+              <w:widowControl w:val="0"/>
+              <w:spacing w:line="240" w:lineRule="auto"/>
+            </w:pPr>
+          </w:p>
+          <w:p>
+            <w:pPr>
+              <w:pStyle w:val="normal0"/>
+              <w:widowControl w:val="0"/>
+              <w:spacing w:line="240" w:lineRule="auto"/>
+            </w:pPr>
+            <w:r>
+              <w:t>Contents match!</w:t>
+            </w:r>
           </w:p>
         </w:tc>
       </w:tr>
@@ -12693,6 +13463,26 @@
               <w:widowControl w:val="0"/>
               <w:spacing w:line="240" w:lineRule="auto"/>
             </w:pPr>
+            <w:r>
+              <w:t>Passed!</w:t>
+            </w:r>
+          </w:p>
+          <w:p>
+            <w:pPr>
+              <w:pStyle w:val="normal0"/>
+              <w:widowControl w:val="0"/>
+              <w:spacing w:line="240" w:lineRule="auto"/>
+            </w:pPr>
+          </w:p>
+          <w:p>
+            <w:pPr>
+              <w:pStyle w:val="normal0"/>
+              <w:widowControl w:val="0"/>
+              <w:spacing w:line="240" w:lineRule="auto"/>
+            </w:pPr>
+            <w:r>
+              <w:t>An empty course catalog is shown.</w:t>
+            </w:r>
           </w:p>
         </w:tc>
       </w:tr>
@@ -12714,6 +13504,9 @@
               <w:spacing w:line="240" w:lineRule="auto"/>
             </w:pPr>
             <w:r>
+              <w:rPr>
+                <w:highlight w:val="yellow"/>
+              </w:rPr>
               <w:t>T41: Add Course - first</w:t>
             </w:r>
           </w:p>
@@ -13105,6 +13898,10 @@
               <w:widowControl w:val="0"/>
               <w:spacing w:line="240" w:lineRule="auto"/>
             </w:pPr>
+            <w:r>
+              <w:lastRenderedPageBreak/>
+              <w:t>Passed!</w:t>
+            </w:r>
           </w:p>
         </w:tc>
       </w:tr>
@@ -13241,6 +14038,26 @@
               <w:widowControl w:val="0"/>
               <w:spacing w:line="240" w:lineRule="auto"/>
             </w:pPr>
+            <w:r>
+              <w:t>Passed!</w:t>
+            </w:r>
+          </w:p>
+          <w:p>
+            <w:pPr>
+              <w:pStyle w:val="normal0"/>
+              <w:widowControl w:val="0"/>
+              <w:spacing w:line="240" w:lineRule="auto"/>
+            </w:pPr>
+          </w:p>
+          <w:p>
+            <w:pPr>
+              <w:pStyle w:val="normal0"/>
+              <w:widowControl w:val="0"/>
+              <w:spacing w:line="240" w:lineRule="auto"/>
+            </w:pPr>
+            <w:r>
+              <w:t>User is returned to the Login view</w:t>
+            </w:r>
           </w:p>
         </w:tc>
       </w:tr>
@@ -13445,6 +14262,33 @@
               <w:widowControl w:val="0"/>
               <w:spacing w:line="240" w:lineRule="auto"/>
             </w:pPr>
+            <w:r>
+              <w:t>Passed!</w:t>
+            </w:r>
+          </w:p>
+          <w:p>
+            <w:pPr>
+              <w:pStyle w:val="normal0"/>
+              <w:widowControl w:val="0"/>
+              <w:spacing w:line="240" w:lineRule="auto"/>
+            </w:pPr>
+          </w:p>
+          <w:p>
+            <w:pPr>
+              <w:pStyle w:val="normal0"/>
+              <w:widowControl w:val="0"/>
+              <w:spacing w:line="240" w:lineRule="auto"/>
+            </w:pPr>
+            <w:proofErr w:type="spellStart"/>
+            <w:proofErr w:type="gramStart"/>
+            <w:r>
+              <w:t>pwilkins</w:t>
+            </w:r>
+            <w:proofErr w:type="spellEnd"/>
+            <w:proofErr w:type="gramEnd"/>
+            <w:r>
+              <w:t xml:space="preserve"> is logged in and is switched to the user view.  All that is shown is a Logout button.</w:t>
+            </w:r>
           </w:p>
         </w:tc>
       </w:tr>
@@ -14329,4 +15173,16 @@
   <a:objectDefaults/>
   <a:extraClrSchemeLst/>
 </a:theme>
+</file>
+
+<file path=customXml/item1.xml><?xml version="1.0" encoding="utf-8"?>
+<b:Sources xmlns:b="http://schemas.openxmlformats.org/officeDocument/2006/bibliography" xmlns="http://schemas.openxmlformats.org/officeDocument/2006/bibliography" SelectedStyle="\APA.XSL" StyleName="APA Fifth Edition"/>
+</file>
+
+<file path=customXml/itemProps1.xml><?xml version="1.0" encoding="utf-8"?>
+<ds:datastoreItem xmlns:ds="http://schemas.openxmlformats.org/officeDocument/2006/customXml" ds:itemID="{CEE79ED7-CD2E-4B05-86A0-090A12BB817F}">
+  <ds:schemaRefs>
+    <ds:schemaRef ds:uri="http://schemas.openxmlformats.org/officeDocument/2006/bibliography"/>
+  </ds:schemaRefs>
+</ds:datastoreItem>
 </file>
</xml_diff>

<commit_message>
Finsihed black box testing
</commit_message>
<xml_diff>
--- a/PackScheduler/project_docs/CSC216_L5_BBTP.docx
+++ b/PackScheduler/project_docs/CSC216_L5_BBTP.docx
@@ -7527,9 +7527,6 @@
               <w:spacing w:line="240" w:lineRule="auto"/>
             </w:pPr>
             <w:r>
-              <w:rPr>
-                <w:highlight w:val="yellow"/>
-              </w:rPr>
               <w:t>T24: Add Invalid Course - no name</w:t>
             </w:r>
           </w:p>
@@ -8394,6 +8391,23 @@
               <w:spacing w:line="240" w:lineRule="auto"/>
             </w:pPr>
           </w:p>
+          <w:p>
+            <w:pPr>
+              <w:pStyle w:val="normal0"/>
+              <w:widowControl w:val="0"/>
+              <w:spacing w:line="240" w:lineRule="auto"/>
+            </w:pPr>
+            <w:r>
+              <w:t>Error Message: Invalid title</w:t>
+            </w:r>
+          </w:p>
+          <w:p>
+            <w:pPr>
+              <w:pStyle w:val="normal0"/>
+              <w:widowControl w:val="0"/>
+              <w:spacing w:line="240" w:lineRule="auto"/>
+            </w:pPr>
+          </w:p>
         </w:tc>
       </w:tr>
       <w:tr>
@@ -8809,6 +8823,26 @@
               <w:widowControl w:val="0"/>
               <w:spacing w:line="240" w:lineRule="auto"/>
             </w:pPr>
+            <w:r>
+              <w:t>Passed!</w:t>
+            </w:r>
+          </w:p>
+          <w:p>
+            <w:pPr>
+              <w:pStyle w:val="normal0"/>
+              <w:widowControl w:val="0"/>
+              <w:spacing w:line="240" w:lineRule="auto"/>
+            </w:pPr>
+          </w:p>
+          <w:p>
+            <w:pPr>
+              <w:pStyle w:val="normal0"/>
+              <w:widowControl w:val="0"/>
+              <w:spacing w:line="240" w:lineRule="auto"/>
+            </w:pPr>
+            <w:r>
+              <w:t>Error Message: Invalid section</w:t>
+            </w:r>
           </w:p>
         </w:tc>
       </w:tr>
@@ -9235,6 +9269,28 @@
               <w:widowControl w:val="0"/>
               <w:spacing w:line="240" w:lineRule="auto"/>
             </w:pPr>
+            <w:r>
+              <w:lastRenderedPageBreak/>
+              <w:t>Passed!</w:t>
+            </w:r>
+          </w:p>
+          <w:p>
+            <w:pPr>
+              <w:pStyle w:val="normal0"/>
+              <w:widowControl w:val="0"/>
+              <w:spacing w:line="240" w:lineRule="auto"/>
+            </w:pPr>
+          </w:p>
+          <w:p>
+            <w:pPr>
+              <w:pStyle w:val="normal0"/>
+              <w:widowControl w:val="0"/>
+              <w:spacing w:line="240" w:lineRule="auto"/>
+            </w:pPr>
+            <w:r>
+              <w:lastRenderedPageBreak/>
+              <w:t>Error Message: Invalid section</w:t>
+            </w:r>
           </w:p>
         </w:tc>
       </w:tr>
@@ -9660,6 +9716,26 @@
               <w:widowControl w:val="0"/>
               <w:spacing w:line="240" w:lineRule="auto"/>
             </w:pPr>
+            <w:r>
+              <w:t>Passed!</w:t>
+            </w:r>
+          </w:p>
+          <w:p>
+            <w:pPr>
+              <w:pStyle w:val="normal0"/>
+              <w:widowControl w:val="0"/>
+              <w:spacing w:line="240" w:lineRule="auto"/>
+            </w:pPr>
+          </w:p>
+          <w:p>
+            <w:pPr>
+              <w:pStyle w:val="normal0"/>
+              <w:widowControl w:val="0"/>
+              <w:spacing w:line="240" w:lineRule="auto"/>
+            </w:pPr>
+            <w:r>
+              <w:t>Error Message: Invalid section</w:t>
+            </w:r>
           </w:p>
         </w:tc>
       </w:tr>
@@ -10083,6 +10159,28 @@
               <w:widowControl w:val="0"/>
               <w:spacing w:line="240" w:lineRule="auto"/>
             </w:pPr>
+            <w:r>
+              <w:lastRenderedPageBreak/>
+              <w:t>Passed!</w:t>
+            </w:r>
+          </w:p>
+          <w:p>
+            <w:pPr>
+              <w:pStyle w:val="normal0"/>
+              <w:widowControl w:val="0"/>
+              <w:spacing w:line="240" w:lineRule="auto"/>
+            </w:pPr>
+          </w:p>
+          <w:p>
+            <w:pPr>
+              <w:pStyle w:val="normal0"/>
+              <w:widowControl w:val="0"/>
+              <w:spacing w:line="240" w:lineRule="auto"/>
+            </w:pPr>
+            <w:r>
+              <w:lastRenderedPageBreak/>
+              <w:t>Error Message: Invalid instructor id</w:t>
+            </w:r>
           </w:p>
         </w:tc>
       </w:tr>
@@ -10107,9 +10205,6 @@
               </w:rPr>
             </w:pPr>
             <w:r>
-              <w:rPr>
-                <w:highlight w:val="yellow"/>
-              </w:rPr>
               <w:lastRenderedPageBreak/>
               <w:t>T30: Add Invalid Course - end time after start time</w:t>
             </w:r>
@@ -10511,6 +10606,26 @@
               <w:widowControl w:val="0"/>
               <w:spacing w:line="240" w:lineRule="auto"/>
             </w:pPr>
+            <w:r>
+              <w:t>Passed!</w:t>
+            </w:r>
+          </w:p>
+          <w:p>
+            <w:pPr>
+              <w:pStyle w:val="normal0"/>
+              <w:widowControl w:val="0"/>
+              <w:spacing w:line="240" w:lineRule="auto"/>
+            </w:pPr>
+          </w:p>
+          <w:p>
+            <w:pPr>
+              <w:pStyle w:val="normal0"/>
+              <w:widowControl w:val="0"/>
+              <w:spacing w:line="240" w:lineRule="auto"/>
+            </w:pPr>
+            <w:r>
+              <w:t>Error Message: Invalid meeting times</w:t>
+            </w:r>
           </w:p>
         </w:tc>
       </w:tr>
@@ -10535,15 +10650,9 @@
               </w:rPr>
             </w:pPr>
             <w:r>
-              <w:rPr>
-                <w:highlight w:val="yellow"/>
-              </w:rPr>
               <w:t xml:space="preserve">T31: Add Invalid </w:t>
             </w:r>
             <w:r>
-              <w:rPr>
-                <w:highlight w:val="yellow"/>
-              </w:rPr>
               <w:lastRenderedPageBreak/>
               <w:t>Course - no meeting days</w:t>
             </w:r>
@@ -10940,6 +11049,42 @@
               <w:widowControl w:val="0"/>
               <w:spacing w:line="240" w:lineRule="auto"/>
             </w:pPr>
+            <w:r>
+              <w:lastRenderedPageBreak/>
+              <w:t>Passed!</w:t>
+            </w:r>
+          </w:p>
+          <w:p>
+            <w:pPr>
+              <w:pStyle w:val="normal0"/>
+              <w:widowControl w:val="0"/>
+              <w:spacing w:line="240" w:lineRule="auto"/>
+            </w:pPr>
+          </w:p>
+          <w:p>
+            <w:pPr>
+              <w:pStyle w:val="normal0"/>
+              <w:widowControl w:val="0"/>
+              <w:spacing w:line="240" w:lineRule="auto"/>
+            </w:pPr>
+            <w:r>
+              <w:lastRenderedPageBreak/>
+              <w:t>Error Message: Invalid meeting days</w:t>
+            </w:r>
+          </w:p>
+          <w:p>
+            <w:pPr>
+              <w:pStyle w:val="normal0"/>
+              <w:widowControl w:val="0"/>
+              <w:spacing w:line="240" w:lineRule="auto"/>
+            </w:pPr>
+          </w:p>
+          <w:p>
+            <w:pPr>
+              <w:pStyle w:val="normal0"/>
+              <w:widowControl w:val="0"/>
+              <w:spacing w:line="240" w:lineRule="auto"/>
+            </w:pPr>
           </w:p>
         </w:tc>
       </w:tr>
@@ -13504,9 +13649,6 @@
               <w:spacing w:line="240" w:lineRule="auto"/>
             </w:pPr>
             <w:r>
-              <w:rPr>
-                <w:highlight w:val="yellow"/>
-              </w:rPr>
               <w:t>T41: Add Course - first</w:t>
             </w:r>
           </w:p>
@@ -13901,6 +14043,23 @@
             <w:r>
               <w:lastRenderedPageBreak/>
               <w:t>Passed!</w:t>
+            </w:r>
+          </w:p>
+          <w:p>
+            <w:pPr>
+              <w:pStyle w:val="normal0"/>
+              <w:widowControl w:val="0"/>
+              <w:spacing w:line="240" w:lineRule="auto"/>
+            </w:pPr>
+          </w:p>
+          <w:p>
+            <w:pPr>
+              <w:pStyle w:val="normal0"/>
+              <w:widowControl w:val="0"/>
+              <w:spacing w:line="240" w:lineRule="auto"/>
+            </w:pPr>
+            <w:r>
+              <w:t>CSC216-601 is added to the list</w:t>
             </w:r>
           </w:p>
         </w:tc>
@@ -15180,7 +15339,7 @@
 </file>
 
 <file path=customXml/itemProps1.xml><?xml version="1.0" encoding="utf-8"?>
-<ds:datastoreItem xmlns:ds="http://schemas.openxmlformats.org/officeDocument/2006/customXml" ds:itemID="{CEE79ED7-CD2E-4B05-86A0-090A12BB817F}">
+<ds:datastoreItem xmlns:ds="http://schemas.openxmlformats.org/officeDocument/2006/customXml" ds:itemID="{A6778A3E-533F-4D9B-856D-48316C169029}">
   <ds:schemaRefs>
     <ds:schemaRef ds:uri="http://schemas.openxmlformats.org/officeDocument/2006/bibliography"/>
   </ds:schemaRefs>

</xml_diff>